<commit_message>
Implemented expense management for both entities employee and vendor.
</commit_message>
<xml_diff>
--- a/docs/Work Request Template_Timesheet.docx
+++ b/docs/Work Request Template_Timesheet.docx
@@ -23,7 +23,7 @@
           <w:sz w:val="20"/>
           <w:szCs w:val="20"/>
         </w:rPr>
-        <w:t>Date: 22</w:t>
+        <w:t>Date: 6</w:t>
       </w:r>
       <w:r>
         <w:rPr>
@@ -31,14 +31,14 @@
           <w:szCs w:val="20"/>
           <w:vertAlign w:val="superscript"/>
         </w:rPr>
-        <w:t>nd</w:t>
+        <w:t>th</w:t>
       </w:r>
       <w:r>
         <w:rPr>
           <w:sz w:val="20"/>
           <w:szCs w:val="20"/>
         </w:rPr>
-        <w:t xml:space="preserve">  Oct, 2018</w:t>
+        <w:t xml:space="preserve"> Dec, 2018</w:t>
       </w:r>
     </w:p>
     <w:p>
@@ -13448,7 +13448,7 @@
       </w:pPr>
       <w:r>
         <w:rPr/>
-        <w:t>Select date duration to generate tooth.</w:t>
+        <w:t>Select date duration to generate report.</w:t>
       </w:r>
     </w:p>
     <w:p>
@@ -13967,6 +13967,812 @@
         </w:rPr>
         <w:tab/>
         <w:t>Timesheet summary and entities count.</w:t>
+      </w:r>
+    </w:p>
+    <w:p>
+      <w:pPr>
+        <w:pStyle w:val="Normal"/>
+        <w:spacing w:before="0" w:after="160"/>
+        <w:jc w:val="left"/>
+        <w:rPr/>
+      </w:pPr>
+      <w:r>
+        <w:rPr/>
+      </w:r>
+    </w:p>
+    <w:p>
+      <w:pPr>
+        <w:pStyle w:val="Normal"/>
+        <w:spacing w:before="0" w:after="160"/>
+        <w:jc w:val="left"/>
+        <w:rPr/>
+      </w:pPr>
+      <w:r>
+        <w:rPr/>
+      </w:r>
+    </w:p>
+    <w:p>
+      <w:pPr>
+        <w:pStyle w:val="Normal"/>
+        <w:spacing w:before="0" w:after="160"/>
+        <w:jc w:val="left"/>
+        <w:rPr/>
+      </w:pPr>
+      <w:r>
+        <w:rPr/>
+      </w:r>
+    </w:p>
+    <w:p>
+      <w:pPr>
+        <w:pStyle w:val="Normal"/>
+        <w:spacing w:before="0" w:after="160"/>
+        <w:jc w:val="left"/>
+        <w:rPr/>
+      </w:pPr>
+      <w:r>
+        <w:rPr/>
+      </w:r>
+    </w:p>
+    <w:p>
+      <w:pPr>
+        <w:pStyle w:val="Normal"/>
+        <w:spacing w:before="0" w:after="160"/>
+        <w:jc w:val="left"/>
+        <w:rPr/>
+      </w:pPr>
+      <w:r>
+        <w:rPr/>
+      </w:r>
+    </w:p>
+    <w:p>
+      <w:pPr>
+        <w:pStyle w:val="Normal"/>
+        <w:spacing w:before="0" w:after="160"/>
+        <w:jc w:val="left"/>
+        <w:rPr/>
+      </w:pPr>
+      <w:r>
+        <w:rPr/>
+      </w:r>
+    </w:p>
+    <w:p>
+      <w:pPr>
+        <w:pStyle w:val="Normal"/>
+        <w:spacing w:before="0" w:after="160"/>
+        <w:jc w:val="left"/>
+        <w:rPr/>
+      </w:pPr>
+      <w:r>
+        <w:rPr/>
+      </w:r>
+    </w:p>
+    <w:p>
+      <w:pPr>
+        <w:pStyle w:val="Normal"/>
+        <w:spacing w:before="0" w:after="160"/>
+        <w:jc w:val="left"/>
+        <w:rPr/>
+      </w:pPr>
+      <w:r>
+        <w:rPr/>
+      </w:r>
+    </w:p>
+    <w:p>
+      <w:pPr>
+        <w:pStyle w:val="Normal"/>
+        <w:spacing w:before="0" w:after="160"/>
+        <w:jc w:val="left"/>
+        <w:rPr/>
+      </w:pPr>
+      <w:r>
+        <w:rPr/>
+      </w:r>
+    </w:p>
+    <w:p>
+      <w:pPr>
+        <w:pStyle w:val="Normal"/>
+        <w:spacing w:before="0" w:after="160"/>
+        <w:jc w:val="left"/>
+        <w:rPr/>
+      </w:pPr>
+      <w:r>
+        <w:rPr/>
+      </w:r>
+    </w:p>
+    <w:p>
+      <w:pPr>
+        <w:pStyle w:val="Normal"/>
+        <w:spacing w:before="0" w:after="160"/>
+        <w:jc w:val="left"/>
+        <w:rPr/>
+      </w:pPr>
+      <w:r>
+        <w:rPr/>
+      </w:r>
+    </w:p>
+    <w:p>
+      <w:pPr>
+        <w:pStyle w:val="Normal"/>
+        <w:spacing w:before="0" w:after="160"/>
+        <w:jc w:val="left"/>
+        <w:rPr/>
+      </w:pPr>
+      <w:r>
+        <w:rPr/>
+      </w:r>
+    </w:p>
+    <w:p>
+      <w:pPr>
+        <w:pStyle w:val="Normal"/>
+        <w:spacing w:before="0" w:after="160"/>
+        <w:jc w:val="left"/>
+        <w:rPr/>
+      </w:pPr>
+      <w:r>
+        <w:rPr/>
+      </w:r>
+    </w:p>
+    <w:p>
+      <w:pPr>
+        <w:pStyle w:val="Normal"/>
+        <w:spacing w:before="0" w:after="160"/>
+        <w:jc w:val="left"/>
+        <w:rPr/>
+      </w:pPr>
+      <w:r>
+        <w:rPr/>
+      </w:r>
+    </w:p>
+    <w:p>
+      <w:pPr>
+        <w:pStyle w:val="Normal"/>
+        <w:spacing w:before="0" w:after="160"/>
+        <w:jc w:val="left"/>
+        <w:rPr>
+          <w:b/>
+          <w:bCs/>
+          <w:sz w:val="24"/>
+          <w:szCs w:val="24"/>
+        </w:rPr>
+      </w:pPr>
+      <w:r>
+        <w:rPr>
+          <w:b/>
+          <w:bCs/>
+          <w:sz w:val="24"/>
+          <w:szCs w:val="24"/>
+        </w:rPr>
+        <w:t>16. Expense management of an employee-</w:t>
+      </w:r>
+    </w:p>
+    <w:p>
+      <w:pPr>
+        <w:pStyle w:val="Normal"/>
+        <w:spacing w:before="0" w:after="160"/>
+        <w:jc w:val="left"/>
+        <w:rPr>
+          <w:b w:val="false"/>
+          <w:bCs w:val="false"/>
+          <w:sz w:val="20"/>
+          <w:szCs w:val="20"/>
+        </w:rPr>
+      </w:pPr>
+      <w:r>
+        <w:rPr>
+          <w:b w:val="false"/>
+          <w:bCs w:val="false"/>
+        </w:rPr>
+        <w:t xml:space="preserve">                                           </w:t>
+      </w:r>
+      <w:r>
+        <w:rPr>
+          <w:b/>
+          <w:bCs/>
+          <w:sz w:val="20"/>
+          <w:szCs w:val="20"/>
+        </w:rPr>
+        <w:t>fig.</w:t>
+      </w:r>
+      <w:r>
+        <w:rPr>
+          <w:b w:val="false"/>
+          <w:bCs w:val="false"/>
+          <w:sz w:val="20"/>
+          <w:szCs w:val="20"/>
+        </w:rPr>
+        <w:t xml:space="preserve"> List all expenses of an employee</w:t>
+        <w:drawing>
+          <wp:anchor behindDoc="0" distT="0" distB="0" distL="0" distR="0" simplePos="0" locked="0" layoutInCell="1" allowOverlap="1" relativeHeight="15">
+            <wp:simplePos x="0" y="0"/>
+            <wp:positionH relativeFrom="column">
+              <wp:align>center</wp:align>
+            </wp:positionH>
+            <wp:positionV relativeFrom="paragraph">
+              <wp:align>top</wp:align>
+            </wp:positionV>
+            <wp:extent cx="5943600" cy="2177415"/>
+            <wp:effectExtent l="0" t="0" r="0" b="0"/>
+            <wp:wrapSquare wrapText="largest"/>
+            <wp:docPr id="15" name="Picture" descr=""/>
+            <wp:cNvGraphicFramePr>
+              <a:graphicFrameLocks xmlns:a="http://schemas.openxmlformats.org/drawingml/2006/main" noChangeAspect="1"/>
+            </wp:cNvGraphicFramePr>
+            <a:graphic xmlns:a="http://schemas.openxmlformats.org/drawingml/2006/main">
+              <a:graphicData uri="http://schemas.openxmlformats.org/drawingml/2006/picture">
+                <pic:pic xmlns:pic="http://schemas.openxmlformats.org/drawingml/2006/picture">
+                  <pic:nvPicPr>
+                    <pic:cNvPr id="15" name="Picture" descr=""/>
+                    <pic:cNvPicPr>
+                      <a:picLocks noChangeAspect="1" noChangeArrowheads="1"/>
+                    </pic:cNvPicPr>
+                  </pic:nvPicPr>
+                  <pic:blipFill>
+                    <a:blip r:embed="rId17"/>
+                    <a:stretch>
+                      <a:fillRect/>
+                    </a:stretch>
+                  </pic:blipFill>
+                  <pic:spPr bwMode="auto">
+                    <a:xfrm>
+                      <a:off x="0" y="0"/>
+                      <a:ext cx="5943600" cy="2177415"/>
+                    </a:xfrm>
+                    <a:prstGeom prst="rect">
+                      <a:avLst/>
+                    </a:prstGeom>
+                    <a:noFill/>
+                    <a:ln w="9525">
+                      <a:noFill/>
+                      <a:miter lim="800000"/>
+                      <a:headEnd/>
+                      <a:tailEnd/>
+                    </a:ln>
+                  </pic:spPr>
+                </pic:pic>
+              </a:graphicData>
+            </a:graphic>
+          </wp:anchor>
+        </w:drawing>
+      </w:r>
+    </w:p>
+    <w:p>
+      <w:pPr>
+        <w:pStyle w:val="Normal"/>
+        <w:spacing w:before="0" w:after="160"/>
+        <w:jc w:val="left"/>
+        <w:rPr>
+          <w:b w:val="false"/>
+          <w:bCs w:val="false"/>
+        </w:rPr>
+      </w:pPr>
+      <w:r>
+        <w:rPr>
+          <w:b w:val="false"/>
+          <w:bCs w:val="false"/>
+        </w:rPr>
+      </w:r>
+    </w:p>
+    <w:p>
+      <w:pPr>
+        <w:pStyle w:val="Normal"/>
+        <w:spacing w:before="0" w:after="160"/>
+        <w:jc w:val="left"/>
+        <w:rPr>
+          <w:b w:val="false"/>
+          <w:bCs w:val="false"/>
+          <w:sz w:val="20"/>
+          <w:szCs w:val="20"/>
+        </w:rPr>
+      </w:pPr>
+      <w:r>
+        <w:rPr>
+          <w:b/>
+          <w:bCs/>
+          <w:sz w:val="24"/>
+          <w:szCs w:val="24"/>
+        </w:rPr>
+        <w:t xml:space="preserve">                                    </w:t>
+      </w:r>
+      <w:r>
+        <w:rPr>
+          <w:b w:val="false"/>
+          <w:bCs w:val="false"/>
+          <w:sz w:val="24"/>
+          <w:szCs w:val="24"/>
+        </w:rPr>
+        <w:t xml:space="preserve"> </w:t>
+      </w:r>
+      <w:r>
+        <w:rPr>
+          <w:b/>
+          <w:bCs/>
+          <w:sz w:val="20"/>
+          <w:szCs w:val="20"/>
+        </w:rPr>
+        <w:t>fig.</w:t>
+      </w:r>
+      <w:r>
+        <w:rPr>
+          <w:b w:val="false"/>
+          <w:bCs w:val="false"/>
+          <w:sz w:val="20"/>
+          <w:szCs w:val="20"/>
+        </w:rPr>
+        <w:t xml:space="preserve"> Form to add or edit expense of an employee</w:t>
+        <w:drawing>
+          <wp:anchor behindDoc="0" distT="0" distB="0" distL="0" distR="0" simplePos="0" locked="0" layoutInCell="1" allowOverlap="1" relativeHeight="16">
+            <wp:simplePos x="0" y="0"/>
+            <wp:positionH relativeFrom="column">
+              <wp:align>center</wp:align>
+            </wp:positionH>
+            <wp:positionV relativeFrom="paragraph">
+              <wp:align>top</wp:align>
+            </wp:positionV>
+            <wp:extent cx="5943600" cy="1862455"/>
+            <wp:effectExtent l="0" t="0" r="0" b="0"/>
+            <wp:wrapSquare wrapText="largest"/>
+            <wp:docPr id="16" name="Picture" descr=""/>
+            <wp:cNvGraphicFramePr>
+              <a:graphicFrameLocks xmlns:a="http://schemas.openxmlformats.org/drawingml/2006/main" noChangeAspect="1"/>
+            </wp:cNvGraphicFramePr>
+            <a:graphic xmlns:a="http://schemas.openxmlformats.org/drawingml/2006/main">
+              <a:graphicData uri="http://schemas.openxmlformats.org/drawingml/2006/picture">
+                <pic:pic xmlns:pic="http://schemas.openxmlformats.org/drawingml/2006/picture">
+                  <pic:nvPicPr>
+                    <pic:cNvPr id="16" name="Picture" descr=""/>
+                    <pic:cNvPicPr>
+                      <a:picLocks noChangeAspect="1" noChangeArrowheads="1"/>
+                    </pic:cNvPicPr>
+                  </pic:nvPicPr>
+                  <pic:blipFill>
+                    <a:blip r:embed="rId18"/>
+                    <a:stretch>
+                      <a:fillRect/>
+                    </a:stretch>
+                  </pic:blipFill>
+                  <pic:spPr bwMode="auto">
+                    <a:xfrm>
+                      <a:off x="0" y="0"/>
+                      <a:ext cx="5943600" cy="1862455"/>
+                    </a:xfrm>
+                    <a:prstGeom prst="rect">
+                      <a:avLst/>
+                    </a:prstGeom>
+                    <a:noFill/>
+                    <a:ln w="9525">
+                      <a:noFill/>
+                      <a:miter lim="800000"/>
+                      <a:headEnd/>
+                      <a:tailEnd/>
+                    </a:ln>
+                  </pic:spPr>
+                </pic:pic>
+              </a:graphicData>
+            </a:graphic>
+          </wp:anchor>
+        </w:drawing>
+      </w:r>
+    </w:p>
+    <w:p>
+      <w:pPr>
+        <w:pStyle w:val="Normal"/>
+        <w:spacing w:before="0" w:after="160"/>
+        <w:jc w:val="left"/>
+        <w:rPr>
+          <w:b/>
+          <w:bCs/>
+        </w:rPr>
+      </w:pPr>
+      <w:r>
+        <w:rPr>
+          <w:b/>
+          <w:bCs/>
+        </w:rPr>
+      </w:r>
+    </w:p>
+    <w:p>
+      <w:pPr>
+        <w:pStyle w:val="Normal"/>
+        <w:spacing w:before="0" w:after="160"/>
+        <w:jc w:val="left"/>
+        <w:rPr>
+          <w:b/>
+          <w:bCs/>
+        </w:rPr>
+      </w:pPr>
+      <w:r>
+        <w:rPr>
+          <w:b/>
+          <w:bCs/>
+        </w:rPr>
+      </w:r>
+    </w:p>
+    <w:p>
+      <w:pPr>
+        <w:pStyle w:val="Normal"/>
+        <w:rPr>
+          <w:b/>
+        </w:rPr>
+      </w:pPr>
+      <w:r>
+        <w:rPr>
+          <w:b/>
+        </w:rPr>
+        <w:t>What:</w:t>
+      </w:r>
+    </w:p>
+    <w:p>
+      <w:pPr>
+        <w:pStyle w:val="Normal"/>
+        <w:rPr>
+          <w:rFonts w:ascii="SF Regular;Segoe UI Regular;sans-serif" w:hAnsi="SF Regular;Segoe UI Regular;sans-serif"/>
+          <w:b w:val="false"/>
+          <w:bCs w:val="false"/>
+          <w:i w:val="false"/>
+          <w:caps w:val="false"/>
+          <w:smallCaps w:val="false"/>
+          <w:color w:val="000000"/>
+          <w:spacing w:val="0"/>
+          <w:sz w:val="24"/>
+          <w:szCs w:val="24"/>
+        </w:rPr>
+      </w:pPr>
+      <w:r>
+        <w:rPr>
+          <w:b/>
+          <w:sz w:val="24"/>
+          <w:szCs w:val="24"/>
+        </w:rPr>
+        <w:tab/>
+      </w:r>
+      <w:r>
+        <w:rPr>
+          <w:rFonts w:ascii="SF Regular;Segoe UI Regular;sans-serif" w:hAnsi="SF Regular;Segoe UI Regular;sans-serif"/>
+          <w:b w:val="false"/>
+          <w:bCs w:val="false"/>
+          <w:i w:val="false"/>
+          <w:caps w:val="false"/>
+          <w:smallCaps w:val="false"/>
+          <w:color w:val="000000"/>
+          <w:spacing w:val="0"/>
+          <w:sz w:val="24"/>
+          <w:szCs w:val="24"/>
+        </w:rPr>
+        <w:t>To manage all expenses of an employee</w:t>
+      </w:r>
+    </w:p>
+    <w:p>
+      <w:pPr>
+        <w:pStyle w:val="Normal"/>
+        <w:rPr>
+          <w:b/>
+        </w:rPr>
+      </w:pPr>
+      <w:r>
+        <w:rPr>
+          <w:b/>
+        </w:rPr>
+        <w:t>Who:</w:t>
+      </w:r>
+    </w:p>
+    <w:p>
+      <w:pPr>
+        <w:pStyle w:val="Normal"/>
+        <w:rPr>
+          <w:rFonts w:ascii="SF Regular;Segoe UI Regular;sans-serif" w:hAnsi="SF Regular;Segoe UI Regular;sans-serif"/>
+          <w:b w:val="false"/>
+          <w:bCs w:val="false"/>
+          <w:i w:val="false"/>
+          <w:caps w:val="false"/>
+          <w:smallCaps w:val="false"/>
+          <w:color w:val="000000"/>
+          <w:spacing w:val="0"/>
+          <w:sz w:val="24"/>
+        </w:rPr>
+      </w:pPr>
+      <w:r>
+        <w:rPr>
+          <w:b/>
+        </w:rPr>
+        <w:tab/>
+      </w:r>
+      <w:r>
+        <w:rPr>
+          <w:rFonts w:ascii="SF Regular;Segoe UI Regular;sans-serif" w:hAnsi="SF Regular;Segoe UI Regular;sans-serif"/>
+          <w:b w:val="false"/>
+          <w:bCs w:val="false"/>
+          <w:i w:val="false"/>
+          <w:caps w:val="false"/>
+          <w:smallCaps w:val="false"/>
+          <w:color w:val="000000"/>
+          <w:spacing w:val="0"/>
+          <w:sz w:val="24"/>
+        </w:rPr>
+        <w:t>Admin user of Triveni will use this page.</w:t>
+      </w:r>
+    </w:p>
+    <w:p>
+      <w:pPr>
+        <w:pStyle w:val="Normal"/>
+        <w:rPr>
+          <w:b/>
+        </w:rPr>
+      </w:pPr>
+      <w:r>
+        <w:rPr>
+          <w:b/>
+        </w:rPr>
+        <w:t>When:</w:t>
+      </w:r>
+    </w:p>
+    <w:p>
+      <w:pPr>
+        <w:pStyle w:val="Normal"/>
+        <w:rPr/>
+      </w:pPr>
+      <w:r>
+        <w:rPr/>
+        <w:tab/>
+        <w:t>1 day.</w:t>
+      </w:r>
+    </w:p>
+    <w:p>
+      <w:pPr>
+        <w:pStyle w:val="Normal"/>
+        <w:rPr>
+          <w:b/>
+        </w:rPr>
+      </w:pPr>
+      <w:r>
+        <w:rPr>
+          <w:b/>
+        </w:rPr>
+        <w:t>Description:</w:t>
+      </w:r>
+    </w:p>
+    <w:p>
+      <w:pPr>
+        <w:pStyle w:val="Normal"/>
+        <w:numPr>
+          <w:ilvl w:val="0"/>
+          <w:numId w:val="8"/>
+        </w:numPr>
+        <w:rPr>
+          <w:b w:val="false"/>
+          <w:bCs w:val="false"/>
+          <w:sz w:val="24"/>
+          <w:szCs w:val="24"/>
+        </w:rPr>
+      </w:pPr>
+      <w:r>
+        <w:rPr>
+          <w:b w:val="false"/>
+          <w:bCs w:val="false"/>
+          <w:sz w:val="24"/>
+          <w:szCs w:val="24"/>
+        </w:rPr>
+        <w:t>Logedded-in page.</w:t>
+      </w:r>
+    </w:p>
+    <w:p>
+      <w:pPr>
+        <w:pStyle w:val="Normal"/>
+        <w:numPr>
+          <w:ilvl w:val="0"/>
+          <w:numId w:val="8"/>
+        </w:numPr>
+        <w:rPr>
+          <w:b w:val="false"/>
+          <w:bCs w:val="false"/>
+          <w:sz w:val="24"/>
+          <w:szCs w:val="24"/>
+        </w:rPr>
+      </w:pPr>
+      <w:r>
+        <w:rPr>
+          <w:b w:val="false"/>
+          <w:bCs w:val="false"/>
+          <w:sz w:val="24"/>
+          <w:szCs w:val="24"/>
+        </w:rPr>
+        <w:t>Select 'Employees' option from 'Users' menu.</w:t>
+      </w:r>
+    </w:p>
+    <w:p>
+      <w:pPr>
+        <w:pStyle w:val="Normal"/>
+        <w:numPr>
+          <w:ilvl w:val="0"/>
+          <w:numId w:val="8"/>
+        </w:numPr>
+        <w:rPr>
+          <w:b w:val="false"/>
+          <w:bCs w:val="false"/>
+          <w:sz w:val="24"/>
+          <w:szCs w:val="24"/>
+        </w:rPr>
+      </w:pPr>
+      <w:r>
+        <w:rPr>
+          <w:b w:val="false"/>
+          <w:bCs w:val="false"/>
+          <w:sz w:val="24"/>
+          <w:szCs w:val="24"/>
+        </w:rPr>
+        <w:t>Click on calculator icon of any one employee.</w:t>
+      </w:r>
+    </w:p>
+    <w:p>
+      <w:pPr>
+        <w:pStyle w:val="Normal"/>
+        <w:rPr>
+          <w:b/>
+        </w:rPr>
+      </w:pPr>
+      <w:r>
+        <w:rPr>
+          <w:b/>
+        </w:rPr>
+        <w:t>Use Case:</w:t>
+      </w:r>
+    </w:p>
+    <w:p>
+      <w:pPr>
+        <w:pStyle w:val="Normal"/>
+        <w:numPr>
+          <w:ilvl w:val="0"/>
+          <w:numId w:val="3"/>
+        </w:numPr>
+        <w:rPr>
+          <w:b w:val="false"/>
+          <w:bCs w:val="false"/>
+          <w:sz w:val="24"/>
+          <w:szCs w:val="24"/>
+        </w:rPr>
+      </w:pPr>
+      <w:r>
+        <w:rPr>
+          <w:b w:val="false"/>
+          <w:bCs w:val="false"/>
+          <w:sz w:val="24"/>
+          <w:szCs w:val="24"/>
+        </w:rPr>
+        <w:t>User should display all list of an expenses of that employee.</w:t>
+      </w:r>
+    </w:p>
+    <w:p>
+      <w:pPr>
+        <w:pStyle w:val="Normal"/>
+        <w:numPr>
+          <w:ilvl w:val="0"/>
+          <w:numId w:val="3"/>
+        </w:numPr>
+        <w:rPr>
+          <w:b w:val="false"/>
+          <w:bCs w:val="false"/>
+          <w:sz w:val="24"/>
+          <w:szCs w:val="24"/>
+        </w:rPr>
+      </w:pPr>
+      <w:r>
+        <w:rPr>
+          <w:b w:val="false"/>
+          <w:bCs w:val="false"/>
+          <w:sz w:val="24"/>
+          <w:szCs w:val="24"/>
+        </w:rPr>
+        <w:t xml:space="preserve">User should perform </w:t>
+      </w:r>
+      <w:bookmarkStart w:id="0" w:name="__DdeLink__645_1605594871"/>
+      <w:r>
+        <w:rPr>
+          <w:b w:val="false"/>
+          <w:bCs w:val="false"/>
+          <w:sz w:val="24"/>
+          <w:szCs w:val="24"/>
+        </w:rPr>
+        <w:t xml:space="preserve">add/edit/delete </w:t>
+      </w:r>
+      <w:bookmarkEnd w:id="0"/>
+      <w:r>
+        <w:rPr>
+          <w:b w:val="false"/>
+          <w:bCs w:val="false"/>
+          <w:sz w:val="24"/>
+          <w:szCs w:val="24"/>
+        </w:rPr>
+        <w:t>operations on those expenses.</w:t>
+      </w:r>
+    </w:p>
+    <w:p>
+      <w:pPr>
+        <w:pStyle w:val="Normal"/>
+        <w:rPr>
+          <w:b/>
+        </w:rPr>
+      </w:pPr>
+      <w:r>
+        <w:rPr>
+          <w:b/>
+        </w:rPr>
+        <w:t>Inputs/Defaults:</w:t>
+      </w:r>
+    </w:p>
+    <w:p>
+      <w:pPr>
+        <w:pStyle w:val="Normal"/>
+        <w:rPr/>
+      </w:pPr>
+      <w:r>
+        <w:rPr/>
+        <w:tab/>
+        <w:t>Expense date, Type of Expense, Amount and Note/Description.</w:t>
+      </w:r>
+    </w:p>
+    <w:p>
+      <w:pPr>
+        <w:pStyle w:val="Normal"/>
+        <w:rPr>
+          <w:b/>
+        </w:rPr>
+      </w:pPr>
+      <w:r>
+        <w:rPr>
+          <w:b/>
+        </w:rPr>
+        <w:t>Outputs:</w:t>
+      </w:r>
+    </w:p>
+    <w:p>
+      <w:pPr>
+        <w:pStyle w:val="Normal"/>
+        <w:spacing w:before="0" w:after="160"/>
+        <w:jc w:val="left"/>
+        <w:rPr>
+          <w:b w:val="false"/>
+          <w:bCs w:val="false"/>
+          <w:sz w:val="24"/>
+          <w:szCs w:val="24"/>
+        </w:rPr>
+      </w:pPr>
+      <w:r>
+        <w:rPr>
+          <w:b w:val="false"/>
+          <w:bCs w:val="false"/>
+          <w:sz w:val="24"/>
+          <w:szCs w:val="24"/>
+        </w:rPr>
+        <w:tab/>
+        <w:t xml:space="preserve">Add/Edit/Delete </w:t>
+      </w:r>
+      <w:r>
+        <w:rPr>
+          <w:b w:val="false"/>
+          <w:bCs w:val="false"/>
+          <w:sz w:val="24"/>
+          <w:szCs w:val="24"/>
+        </w:rPr>
+        <w:t xml:space="preserve">a </w:t>
+      </w:r>
+      <w:r>
+        <w:rPr>
+          <w:b w:val="false"/>
+          <w:bCs w:val="false"/>
+          <w:sz w:val="24"/>
+          <w:szCs w:val="24"/>
+        </w:rPr>
+        <w:t>record of an expense for selected employee.</w:t>
+      </w:r>
+    </w:p>
+    <w:p>
+      <w:pPr>
+        <w:pStyle w:val="Normal"/>
+        <w:spacing w:before="0" w:after="160"/>
+        <w:jc w:val="left"/>
+        <w:rPr/>
+      </w:pPr>
+      <w:r>
+        <w:rPr/>
       </w:r>
     </w:p>
     <w:sectPr>
@@ -17866,6 +18672,90 @@
       <w:sz w:val="24"/>
     </w:rPr>
   </w:style>
+  <w:style w:type="character" w:styleId="ListLabel293">
+    <w:name w:val="ListLabel 293"/>
+    <w:rPr>
+      <w:rFonts w:cs="Symbol"/>
+    </w:rPr>
+  </w:style>
+  <w:style w:type="character" w:styleId="ListLabel294">
+    <w:name w:val="ListLabel 294"/>
+    <w:rPr>
+      <w:rFonts w:cs="OpenSymbol"/>
+    </w:rPr>
+  </w:style>
+  <w:style w:type="character" w:styleId="ListLabel295">
+    <w:name w:val="ListLabel 295"/>
+    <w:rPr>
+      <w:rFonts w:cs="Symbol"/>
+      <w:b w:val="false"/>
+      <w:sz w:val="24"/>
+    </w:rPr>
+  </w:style>
+  <w:style w:type="character" w:styleId="ListLabel296">
+    <w:name w:val="ListLabel 296"/>
+    <w:rPr>
+      <w:rFonts w:cs="OpenSymbol"/>
+      <w:b w:val="false"/>
+      <w:sz w:val="24"/>
+    </w:rPr>
+  </w:style>
+  <w:style w:type="character" w:styleId="ListLabel297">
+    <w:name w:val="ListLabel 297"/>
+    <w:rPr>
+      <w:rFonts w:cs="Wingdings"/>
+    </w:rPr>
+  </w:style>
+  <w:style w:type="character" w:styleId="ListLabel298">
+    <w:name w:val="ListLabel 298"/>
+    <w:rPr>
+      <w:rFonts w:cs="Wingdings"/>
+      <w:b w:val="false"/>
+      <w:sz w:val="24"/>
+    </w:rPr>
+  </w:style>
+  <w:style w:type="character" w:styleId="ListLabel299">
+    <w:name w:val="ListLabel 299"/>
+    <w:rPr>
+      <w:rFonts w:cs="Symbol"/>
+    </w:rPr>
+  </w:style>
+  <w:style w:type="character" w:styleId="ListLabel300">
+    <w:name w:val="ListLabel 300"/>
+    <w:rPr>
+      <w:rFonts w:cs="OpenSymbol"/>
+    </w:rPr>
+  </w:style>
+  <w:style w:type="character" w:styleId="ListLabel301">
+    <w:name w:val="ListLabel 301"/>
+    <w:rPr>
+      <w:rFonts w:cs="Symbol"/>
+      <w:b w:val="false"/>
+      <w:sz w:val="24"/>
+    </w:rPr>
+  </w:style>
+  <w:style w:type="character" w:styleId="ListLabel302">
+    <w:name w:val="ListLabel 302"/>
+    <w:rPr>
+      <w:rFonts w:cs="OpenSymbol"/>
+      <w:b w:val="false"/>
+      <w:sz w:val="24"/>
+    </w:rPr>
+  </w:style>
+  <w:style w:type="character" w:styleId="ListLabel303">
+    <w:name w:val="ListLabel 303"/>
+    <w:rPr>
+      <w:rFonts w:cs="Wingdings"/>
+    </w:rPr>
+  </w:style>
+  <w:style w:type="character" w:styleId="ListLabel304">
+    <w:name w:val="ListLabel 304"/>
+    <w:rPr>
+      <w:rFonts w:cs="Wingdings"/>
+      <w:b w:val="false"/>
+      <w:sz w:val="24"/>
+    </w:rPr>
+  </w:style>
   <w:style w:type="paragraph" w:styleId="Heading" w:customStyle="1">
     <w:name w:val="Heading"/>
     <w:qFormat/>

</xml_diff>